<commit_message>
Ajout de l'utilisation d'AutoVersionning. Nouvelle compilation de wxWidgets 3.1.3 après mise à jour des fichiers de génération .bat
</commit_message>
<xml_diff>
--- a/00_Utilisation-Installation.docx
+++ b/00_Utilisation-Installation.docx
@@ -1121,236 +1121,295 @@
         <w:jc w:val="both"/>
       </w:pPr>
       <w:r>
-        <w:t xml:space="preserve">Fermez </w:t>
+        <w:rPr>
+          <w:rStyle w:val="Accentuation"/>
+        </w:rPr>
+        <w:t>Settings/</w:t>
+      </w:r>
+      <w:r>
+        <w:rPr>
+          <w:rStyle w:val="Accentuation"/>
+        </w:rPr>
+        <w:t>Compiler/</w:t>
       </w:r>
       <w:proofErr w:type="spellStart"/>
       <w:r>
-        <w:t>CodeB</w:t>
-      </w:r>
-      <w:r>
-        <w:t>locks</w:t>
+        <w:rPr>
+          <w:rStyle w:val="Accentuation"/>
+        </w:rPr>
+        <w:t>Build</w:t>
       </w:r>
       <w:proofErr w:type="spellEnd"/>
       <w:r>
-        <w:t xml:space="preserve"> </w:t>
-      </w:r>
-      <w:r>
-        <w:t>et laisse</w:t>
-      </w:r>
-      <w:r>
-        <w:t>z-le</w:t>
-      </w:r>
-      <w:r>
-        <w:t xml:space="preserve"> sauvegarder les paramètres (layout). R</w:t>
-      </w:r>
-      <w:r>
-        <w:t xml:space="preserve">é-ouvrez </w:t>
-      </w:r>
-      <w:r>
-        <w:t>CodeB</w:t>
-      </w:r>
-      <w:r>
-        <w:t>locks. Si vous avez opté pour l’interface en français, ça devrait être le cas maintenant.</w:t>
-      </w:r>
-    </w:p>
-    <w:p>
-      <w:pPr>
-        <w:jc w:val="both"/>
-      </w:pPr>
-      <w:r>
-        <w:t>Vous pouvez aussi vérifier que CodeBlocks a bien conservé les divers paramétrages vus ci-dessus.</w:t>
-      </w:r>
-    </w:p>
-    <w:p>
-      <w:pPr>
-        <w:jc w:val="both"/>
-      </w:pPr>
-      <w:r>
-        <w:t>Note : il faut peut-être réactiver LC_ALL du fait du changement de langue.</w:t>
-      </w:r>
-    </w:p>
-    <w:p>
-      <w:pPr>
-        <w:jc w:val="both"/>
-      </w:pPr>
-      <w:r>
-        <w:t>Si vous allez dans Ovni_Sources, vous devriez voir les icônes de CodeBlocks activées pour les fichiers .cbp, .cpp,…</w:t>
-      </w:r>
-    </w:p>
-    <w:p>
-      <w:pPr>
-        <w:jc w:val="both"/>
-      </w:pPr>
-      <w:r>
-        <w:t>Vous pouvez éliminer certain</w:t>
-      </w:r>
-      <w:r>
-        <w:t>s groupes</w:t>
-      </w:r>
-      <w:r>
-        <w:t xml:space="preserve"> </w:t>
-      </w:r>
-      <w:r>
-        <w:t>d’</w:t>
-      </w:r>
-      <w:r>
-        <w:t xml:space="preserve">icônes de la barre d’outils en haut, cela fera gagner un peu de place. Faire un clic droit dans un espace libre à côté de ces groupes d’icônes et décochez les cases </w:t>
+        <w:rPr>
+          <w:rStyle w:val="Accentuation"/>
+        </w:rPr>
+        <w:t xml:space="preserve"> Options</w:t>
+      </w:r>
+      <w:r>
+        <w:t xml:space="preserve"> (Paramètres/</w:t>
+      </w:r>
+      <w:r>
+        <w:t>Compilateur/Options de génération</w:t>
+      </w:r>
+      <w:r>
+        <w:t xml:space="preserve">) : </w:t>
+      </w:r>
+    </w:p>
+    <w:p>
+      <w:pPr>
+        <w:jc w:val="both"/>
+      </w:pPr>
+      <w:r>
+        <w:t xml:space="preserve">Augmenter le nombre de processus en parallèle : typiquement mettre 4 ou 8. Ce nombre doit, en théorie, être inférieur ou égal au nombre de processeurs (ou cœurs) de la machine. Permet à </w:t>
       </w:r>
       <w:proofErr w:type="spellStart"/>
       <w:r>
-        <w:t>NassiShneidermann</w:t>
+        <w:t>CodeBlocks</w:t>
       </w:r>
       <w:proofErr w:type="spellEnd"/>
       <w:r>
-        <w:t xml:space="preserve">, Code </w:t>
-      </w:r>
-      <w:proofErr w:type="spellStart"/>
-      <w:r>
-        <w:t>Completion</w:t>
-      </w:r>
-      <w:proofErr w:type="spellEnd"/>
-      <w:r>
-        <w:t xml:space="preserve"> (qui prend beaucoup de place) et éventuellement Fortran Projet. Vous pouvez alors réorganiser à la souris les différents groupes d’icônes.</w:t>
-      </w:r>
-    </w:p>
-    <w:p>
-      <w:pPr>
-        <w:jc w:val="both"/>
-      </w:pPr>
-      <w:r>
-        <w:t xml:space="preserve">Pour information, l’ensemble des paramètres de configuration de CodeBlocks est conservé dans un fichier de votre profil, quelque chose comme : </w:t>
-      </w:r>
-    </w:p>
-    <w:p>
-      <w:pPr>
-        <w:jc w:val="both"/>
-      </w:pPr>
-      <w:r>
-        <w:t>C:\Users\</w:t>
-      </w:r>
-      <w:r>
-        <w:t>&lt;</w:t>
-      </w:r>
-      <w:r>
-        <w:t xml:space="preserve">nom </w:t>
-      </w:r>
-      <w:r>
-        <w:t>utilisateur&gt;</w:t>
-      </w:r>
-      <w:r>
-        <w:t>\</w:t>
-      </w:r>
-      <w:proofErr w:type="spellStart"/>
-      <w:r>
-        <w:t>AppData</w:t>
-      </w:r>
-      <w:proofErr w:type="spellEnd"/>
-      <w:r>
-        <w:t>\</w:t>
-      </w:r>
-      <w:proofErr w:type="spellStart"/>
-      <w:r>
-        <w:t>Roaming</w:t>
-      </w:r>
-      <w:proofErr w:type="spellEnd"/>
-      <w:r>
-        <w:t>\</w:t>
-      </w:r>
-      <w:proofErr w:type="spellStart"/>
-      <w:r>
-        <w:t>CodeBlocks</w:t>
-      </w:r>
-      <w:proofErr w:type="spellEnd"/>
-      <w:r>
-        <w:t>\</w:t>
-      </w:r>
-      <w:proofErr w:type="spellStart"/>
-      <w:r>
-        <w:t>Default.conf</w:t>
-      </w:r>
-      <w:proofErr w:type="spellEnd"/>
-    </w:p>
-    <w:p>
-      <w:pPr>
-        <w:jc w:val="both"/>
-      </w:pPr>
-    </w:p>
-    <w:p>
-      <w:pPr>
-        <w:pStyle w:val="Titre2"/>
-        <w:jc w:val="both"/>
-      </w:pPr>
-      <w:r>
-        <w:t>Test de compilation</w:t>
-      </w:r>
-    </w:p>
-    <w:p>
-      <w:pPr>
-        <w:jc w:val="both"/>
-      </w:pPr>
-      <w:r>
-        <w:t xml:space="preserve">Double cliquez sur le fichier </w:t>
-      </w:r>
-      <w:r>
-        <w:t>Ovni_wx3_8.1.cbp</w:t>
-      </w:r>
-      <w:r>
-        <w:t>.</w:t>
-      </w:r>
-    </w:p>
-    <w:p>
-      <w:pPr>
-        <w:jc w:val="both"/>
-      </w:pPr>
-      <w:r>
-        <w:t>CodeBlocks doit s’ouvrir sur le projet Ovni wxWidgets 64</w:t>
-      </w:r>
-    </w:p>
-    <w:p>
-      <w:pPr>
-        <w:jc w:val="both"/>
-      </w:pPr>
-      <w:r>
-        <w:lastRenderedPageBreak/>
-        <w:t xml:space="preserve">Si vous avez bien exécuté les instructions de configuration, il ne devrait pas y avoir de soucis. Sinon, il faut changer le compilateur pour chacune des cibles. Pour cela, clic droit sur Ovni_wx3 sur la gauche, sélectionner « Options de génération », puis pour chacune des cibles choisir le compilateur </w:t>
-      </w:r>
-      <w:r>
-        <w:t>« </w:t>
-      </w:r>
-      <w:r>
-        <w:t>GNU GCC compiler 64</w:t>
-      </w:r>
-      <w:r>
-        <w:t> »</w:t>
-      </w:r>
-      <w:r>
-        <w:t>.</w:t>
-      </w:r>
-    </w:p>
-    <w:p>
-      <w:pPr>
-        <w:jc w:val="both"/>
-        <w:rPr>
-          <w:color w:val="FFC000"/>
-        </w:rPr>
-      </w:pPr>
-      <w:r>
-        <w:t>Note : la cible Release est celle à construire par défaut. Vous pouvez aussi choisir la cible Debug si vous voulez débuguer Ovni, ou Release Static, qui génèrera un exécutable statique, sans besoin de dlls annexes</w:t>
-      </w:r>
-      <w:r>
-        <w:t xml:space="preserve"> (plus pratique à transporter d’une machine à une autre mais beaucoup plus gros</w:t>
-      </w:r>
-      <w:r>
-        <w:t>, ce qui ne convient pas toujours partout</w:t>
-      </w:r>
-      <w:r>
-        <w:t> !)</w:t>
-      </w:r>
-      <w:r>
-        <w:t>.</w:t>
+        <w:t xml:space="preserve"> de lancer en parallèle plusieurs compilations et donc de </w:t>
       </w:r>
       <w:bookmarkStart w:id="0" w:name="_GoBack"/>
       <w:bookmarkEnd w:id="0"/>
+      <w:r>
+        <w:t>réduire le temps de compilation.</w:t>
+      </w:r>
+    </w:p>
+    <w:p>
+      <w:pPr>
+        <w:jc w:val="both"/>
+      </w:pPr>
+      <w:r>
+        <w:t xml:space="preserve">Fermez </w:t>
+      </w:r>
+      <w:proofErr w:type="spellStart"/>
+      <w:r>
+        <w:t>CodeB</w:t>
+      </w:r>
+      <w:r>
+        <w:t>locks</w:t>
+      </w:r>
+      <w:proofErr w:type="spellEnd"/>
+      <w:r>
+        <w:t xml:space="preserve"> </w:t>
+      </w:r>
+      <w:r>
+        <w:t>et laisse</w:t>
+      </w:r>
+      <w:r>
+        <w:t>z-le</w:t>
+      </w:r>
+      <w:r>
+        <w:t xml:space="preserve"> sauvegarder les paramètres (layout). R</w:t>
+      </w:r>
+      <w:r>
+        <w:t xml:space="preserve">é-ouvrez </w:t>
+      </w:r>
+      <w:r>
+        <w:t>CodeB</w:t>
+      </w:r>
+      <w:r>
+        <w:t>locks. Si vous avez opté pour l’interface en français, ça devrait être le cas maintenant.</w:t>
+      </w:r>
+    </w:p>
+    <w:p>
+      <w:pPr>
+        <w:jc w:val="both"/>
+      </w:pPr>
+      <w:r>
+        <w:t>Vous pouvez aussi vérifier que CodeBlocks a bien conservé les divers paramétrages vus ci-dessus.</w:t>
+      </w:r>
+    </w:p>
+    <w:p>
+      <w:pPr>
+        <w:jc w:val="both"/>
+      </w:pPr>
+      <w:r>
+        <w:t>Note : il faut peut-être réactiver LC_ALL du fait du changement de langue.</w:t>
+      </w:r>
+    </w:p>
+    <w:p>
+      <w:pPr>
+        <w:jc w:val="both"/>
+      </w:pPr>
+      <w:r>
+        <w:t>Si vous allez dans Ovni_Sources, vous devriez voir les icônes de CodeBlocks activées pour les fichiers .cbp, .cpp,…</w:t>
+      </w:r>
+    </w:p>
+    <w:p>
+      <w:pPr>
+        <w:jc w:val="both"/>
+      </w:pPr>
+      <w:r>
+        <w:t>Vous pouvez éliminer certain</w:t>
+      </w:r>
+      <w:r>
+        <w:t>s groupes</w:t>
+      </w:r>
+      <w:r>
+        <w:t xml:space="preserve"> </w:t>
+      </w:r>
+      <w:r>
+        <w:t>d’</w:t>
+      </w:r>
+      <w:r>
+        <w:t xml:space="preserve">icônes de la barre d’outils en haut, cela fera gagner un peu de place. Faire un clic droit dans un espace libre à côté de ces groupes d’icônes et décochez les cases </w:t>
+      </w:r>
+      <w:proofErr w:type="spellStart"/>
+      <w:r>
+        <w:t>NassiShneidermann</w:t>
+      </w:r>
+      <w:proofErr w:type="spellEnd"/>
+      <w:r>
+        <w:t xml:space="preserve">, Code </w:t>
+      </w:r>
+      <w:proofErr w:type="spellStart"/>
+      <w:r>
+        <w:t>Completion</w:t>
+      </w:r>
+      <w:proofErr w:type="spellEnd"/>
+      <w:r>
+        <w:t xml:space="preserve"> (qui prend beaucoup de place) et éventuellement Fortran Projet. Vous pouvez alors réorganiser à la souris les différents groupes d’icônes.</w:t>
+      </w:r>
+    </w:p>
+    <w:p>
+      <w:pPr>
+        <w:jc w:val="both"/>
+      </w:pPr>
+      <w:r>
+        <w:t xml:space="preserve">Pour information, l’ensemble des paramètres de configuration de CodeBlocks est conservé dans un fichier de votre profil, quelque chose comme : </w:t>
+      </w:r>
+    </w:p>
+    <w:p>
+      <w:pPr>
+        <w:jc w:val="both"/>
+      </w:pPr>
+      <w:r>
+        <w:t>C:\Users\</w:t>
+      </w:r>
+      <w:r>
+        <w:t>&lt;</w:t>
+      </w:r>
+      <w:r>
+        <w:t xml:space="preserve">nom </w:t>
+      </w:r>
+      <w:r>
+        <w:t>utilisateur&gt;</w:t>
+      </w:r>
+      <w:r>
+        <w:t>\</w:t>
+      </w:r>
+      <w:proofErr w:type="spellStart"/>
+      <w:r>
+        <w:t>AppData</w:t>
+      </w:r>
+      <w:proofErr w:type="spellEnd"/>
+      <w:r>
+        <w:t>\</w:t>
+      </w:r>
+      <w:proofErr w:type="spellStart"/>
+      <w:r>
+        <w:t>Roaming</w:t>
+      </w:r>
+      <w:proofErr w:type="spellEnd"/>
+      <w:r>
+        <w:t>\</w:t>
+      </w:r>
+      <w:proofErr w:type="spellStart"/>
+      <w:r>
+        <w:t>CodeBlocks</w:t>
+      </w:r>
+      <w:proofErr w:type="spellEnd"/>
+      <w:r>
+        <w:t>\</w:t>
+      </w:r>
+      <w:proofErr w:type="spellStart"/>
+      <w:r>
+        <w:t>Default.conf</w:t>
+      </w:r>
+      <w:proofErr w:type="spellEnd"/>
+    </w:p>
+    <w:p>
+      <w:pPr>
+        <w:jc w:val="both"/>
+      </w:pPr>
+    </w:p>
+    <w:p>
+      <w:pPr>
+        <w:pStyle w:val="Titre2"/>
+        <w:jc w:val="both"/>
+      </w:pPr>
+      <w:r>
+        <w:lastRenderedPageBreak/>
+        <w:t>Test de compilation</w:t>
+      </w:r>
+    </w:p>
+    <w:p>
+      <w:pPr>
+        <w:jc w:val="both"/>
+      </w:pPr>
+      <w:r>
+        <w:t xml:space="preserve">Double cliquez sur le fichier </w:t>
+      </w:r>
+      <w:r>
+        <w:t>Ovni_wx3_8.1.cbp</w:t>
+      </w:r>
+      <w:r>
+        <w:t>.</w:t>
+      </w:r>
+    </w:p>
+    <w:p>
+      <w:pPr>
+        <w:jc w:val="both"/>
+      </w:pPr>
+      <w:r>
+        <w:t>CodeBlocks doit s’ouvrir sur le projet Ovni wxWidgets 64</w:t>
+      </w:r>
+    </w:p>
+    <w:p>
+      <w:pPr>
+        <w:jc w:val="both"/>
+      </w:pPr>
+      <w:r>
+        <w:t xml:space="preserve">Si vous avez bien exécuté les instructions de configuration, il ne devrait pas y avoir de soucis. Sinon, il faut changer le compilateur pour chacune des cibles. Pour cela, clic droit sur Ovni_wx3 sur la gauche, sélectionner « Options de génération », puis pour chacune des cibles choisir le compilateur </w:t>
+      </w:r>
+      <w:r>
+        <w:t>« </w:t>
+      </w:r>
+      <w:r>
+        <w:t>GNU GCC compiler 64</w:t>
+      </w:r>
+      <w:r>
+        <w:t> »</w:t>
+      </w:r>
+      <w:r>
+        <w:t>.</w:t>
+      </w:r>
+    </w:p>
+    <w:p>
+      <w:pPr>
+        <w:jc w:val="both"/>
+        <w:rPr>
+          <w:color w:val="FFC000"/>
+        </w:rPr>
+      </w:pPr>
+      <w:r>
+        <w:t>Note : la cible Release est celle à construire par défaut. Vous pouvez aussi choisir la cible Debug si vous voulez débuguer Ovni, ou Release Static, qui génèrera un exécutable statique, sans besoin de dlls annexes</w:t>
+      </w:r>
+      <w:r>
+        <w:t xml:space="preserve"> (plus pratique à transporter d’une machine à une autre mais beaucoup plus gros</w:t>
+      </w:r>
+      <w:r>
+        <w:t>, ce qui ne convient pas toujours partout</w:t>
+      </w:r>
+      <w:r>
+        <w:t> !)</w:t>
+      </w:r>
+      <w:r>
+        <w:t>.</w:t>
+      </w:r>
     </w:p>
     <w:p>
       <w:pPr>
@@ -1642,6 +1701,7 @@
         <w:jc w:val="both"/>
       </w:pPr>
       <w:r>
+        <w:lastRenderedPageBreak/>
         <w:t>Pour les associations suivantes, vous pouvez passe</w:t>
       </w:r>
       <w:r>
@@ -2745,7 +2805,7 @@
 </file>
 
 <file path=customXml/itemProps1.xml><?xml version="1.0" encoding="utf-8"?>
-<ds:datastoreItem xmlns:ds="http://schemas.openxmlformats.org/officeDocument/2006/customXml" ds:itemID="{FD2B6081-7D45-4B26-A7F8-34B38F0D5C81}">
+<ds:datastoreItem xmlns:ds="http://schemas.openxmlformats.org/officeDocument/2006/customXml" ds:itemID="{25FBE3D1-494B-4719-9A23-A52377B60B84}">
   <ds:schemaRefs>
     <ds:schemaRef ds:uri="http://schemas.openxmlformats.org/officeDocument/2006/bibliography"/>
   </ds:schemaRefs>

</xml_diff>